<commit_message>
added final exam practice a problems 11, 12 solutions
</commit_message>
<xml_diff>
--- a/Exam Practice/CSE 4321-002 Exam Final Practice A.docx
+++ b/Exam Practice/CSE 4321-002 Exam Final Practice A.docx
@@ -303,54 +303,36 @@
           <w:szCs w:val="44"/>
         </w:rPr>
       </w:pPr>
-      <w:proofErr w:type="gramStart"/>
       <w:r>
         <w:rPr>
           <w:sz w:val="44"/>
           <w:szCs w:val="44"/>
         </w:rPr>
-        <w:t>ID:_</w:t>
-      </w:r>
-      <w:proofErr w:type="gramEnd"/>
+        <w:t>ID:______________________</w:t>
+      </w:r>
       <w:r>
         <w:rPr>
           <w:sz w:val="44"/>
           <w:szCs w:val="44"/>
         </w:rPr>
-        <w:t>_____________________</w:t>
-      </w:r>
-      <w:r>
+        <w:t>__________</w:t>
+      </w:r>
+    </w:p>
+    <w:p>
+      <w:pPr>
+        <w:pStyle w:val="NoSpacing"/>
+        <w:jc w:val="center"/>
         <w:rPr>
           <w:sz w:val="44"/>
           <w:szCs w:val="44"/>
         </w:rPr>
-        <w:t>__________</w:t>
-      </w:r>
-    </w:p>
-    <w:p>
-      <w:pPr>
-        <w:pStyle w:val="NoSpacing"/>
-        <w:jc w:val="center"/>
+      </w:pPr>
+      <w:r>
         <w:rPr>
           <w:sz w:val="44"/>
           <w:szCs w:val="44"/>
         </w:rPr>
-      </w:pPr>
-      <w:proofErr w:type="gramStart"/>
-      <w:r>
-        <w:rPr>
-          <w:sz w:val="44"/>
-          <w:szCs w:val="44"/>
-        </w:rPr>
-        <w:t>Name:_</w:t>
-      </w:r>
-      <w:proofErr w:type="gramEnd"/>
-      <w:r>
-        <w:rPr>
-          <w:sz w:val="44"/>
-          <w:szCs w:val="44"/>
-        </w:rPr>
-        <w:t>__________________</w:t>
+        <w:t>Name:___________________</w:t>
       </w:r>
       <w:r>
         <w:rPr>
@@ -560,15 +542,7 @@
                               <w:pStyle w:val="Code"/>
                             </w:pPr>
                             <w:r>
-                              <w:t xml:space="preserve"> * @throws </w:t>
-                            </w:r>
-                            <w:proofErr w:type="spellStart"/>
-                            <w:r>
-                              <w:t>NullPointerException</w:t>
-                            </w:r>
-                            <w:proofErr w:type="spellEnd"/>
-                            <w:r>
-                              <w:t xml:space="preserve"> if x is null</w:t>
+                              <w:t xml:space="preserve"> * @throws NullPointerException if x is null</w:t>
                             </w:r>
                           </w:p>
                           <w:p>
@@ -584,15 +558,7 @@
                               <w:pStyle w:val="Code"/>
                             </w:pPr>
                             <w:r>
-                              <w:t xml:space="preserve"> public int findLast (</w:t>
-                            </w:r>
-                            <w:proofErr w:type="gramStart"/>
-                            <w:r>
-                              <w:t>int[</w:t>
-                            </w:r>
-                            <w:proofErr w:type="gramEnd"/>
-                            <w:r>
-                              <w:t>] x, int y)</w:t>
+                              <w:t xml:space="preserve"> public int findLast (int[] x, int y)</w:t>
                             </w:r>
                           </w:p>
                           <w:p>
@@ -608,39 +574,7 @@
                               <w:pStyle w:val="Code"/>
                             </w:pPr>
                             <w:r>
-                              <w:t xml:space="preserve">   for (int </w:t>
-                            </w:r>
-                            <w:proofErr w:type="spellStart"/>
-                            <w:r>
-                              <w:t>i</w:t>
-                            </w:r>
-                            <w:proofErr w:type="spellEnd"/>
-                            <w:r>
-                              <w:t>=</w:t>
-                            </w:r>
-                            <w:proofErr w:type="gramStart"/>
-                            <w:r>
-                              <w:t>x.length</w:t>
-                            </w:r>
-                            <w:proofErr w:type="gramEnd"/>
-                            <w:r>
-                              <w:t xml:space="preserve">-1; </w:t>
-                            </w:r>
-                            <w:proofErr w:type="spellStart"/>
-                            <w:r>
-                              <w:t>i</w:t>
-                            </w:r>
-                            <w:proofErr w:type="spellEnd"/>
-                            <w:r>
-                              <w:t xml:space="preserve"> &gt; 0; </w:t>
-                            </w:r>
-                            <w:proofErr w:type="spellStart"/>
-                            <w:r>
-                              <w:t>i</w:t>
-                            </w:r>
-                            <w:proofErr w:type="spellEnd"/>
-                            <w:r>
-                              <w:t>--)</w:t>
+                              <w:t xml:space="preserve">   for (int i=x.length-1; i &gt; 0; i--)</w:t>
                             </w:r>
                           </w:p>
                           <w:p>
@@ -656,15 +590,7 @@
                               <w:pStyle w:val="Code"/>
                             </w:pPr>
                             <w:r>
-                              <w:t xml:space="preserve">     if (x[</w:t>
-                            </w:r>
-                            <w:proofErr w:type="spellStart"/>
-                            <w:r>
-                              <w:t>i</w:t>
-                            </w:r>
-                            <w:proofErr w:type="spellEnd"/>
-                            <w:r>
-                              <w:t>] == y)</w:t>
+                              <w:t xml:space="preserve">     if (x[i] == y)</w:t>
                             </w:r>
                           </w:p>
                           <w:p>
@@ -680,15 +606,7 @@
                               <w:pStyle w:val="Code"/>
                             </w:pPr>
                             <w:r>
-                              <w:t xml:space="preserve">       return </w:t>
-                            </w:r>
-                            <w:proofErr w:type="spellStart"/>
-                            <w:r>
-                              <w:t>i</w:t>
-                            </w:r>
-                            <w:proofErr w:type="spellEnd"/>
-                            <w:r>
-                              <w:t>;</w:t>
+                              <w:t xml:space="preserve">       return i;</w:t>
                             </w:r>
                           </w:p>
                           <w:p>
@@ -823,15 +741,7 @@
                         <w:pStyle w:val="Code"/>
                       </w:pPr>
                       <w:r>
-                        <w:t xml:space="preserve"> * @throws </w:t>
-                      </w:r>
-                      <w:proofErr w:type="spellStart"/>
-                      <w:r>
-                        <w:t>NullPointerException</w:t>
-                      </w:r>
-                      <w:proofErr w:type="spellEnd"/>
-                      <w:r>
-                        <w:t xml:space="preserve"> if x is null</w:t>
+                        <w:t xml:space="preserve"> * @throws NullPointerException if x is null</w:t>
                       </w:r>
                     </w:p>
                     <w:p>
@@ -847,15 +757,7 @@
                         <w:pStyle w:val="Code"/>
                       </w:pPr>
                       <w:r>
-                        <w:t xml:space="preserve"> public int findLast (</w:t>
-                      </w:r>
-                      <w:proofErr w:type="gramStart"/>
-                      <w:r>
-                        <w:t>int[</w:t>
-                      </w:r>
-                      <w:proofErr w:type="gramEnd"/>
-                      <w:r>
-                        <w:t>] x, int y)</w:t>
+                        <w:t xml:space="preserve"> public int findLast (int[] x, int y)</w:t>
                       </w:r>
                     </w:p>
                     <w:p>
@@ -871,39 +773,7 @@
                         <w:pStyle w:val="Code"/>
                       </w:pPr>
                       <w:r>
-                        <w:t xml:space="preserve">   for (int </w:t>
-                      </w:r>
-                      <w:proofErr w:type="spellStart"/>
-                      <w:r>
-                        <w:t>i</w:t>
-                      </w:r>
-                      <w:proofErr w:type="spellEnd"/>
-                      <w:r>
-                        <w:t>=</w:t>
-                      </w:r>
-                      <w:proofErr w:type="gramStart"/>
-                      <w:r>
-                        <w:t>x.length</w:t>
-                      </w:r>
-                      <w:proofErr w:type="gramEnd"/>
-                      <w:r>
-                        <w:t xml:space="preserve">-1; </w:t>
-                      </w:r>
-                      <w:proofErr w:type="spellStart"/>
-                      <w:r>
-                        <w:t>i</w:t>
-                      </w:r>
-                      <w:proofErr w:type="spellEnd"/>
-                      <w:r>
-                        <w:t xml:space="preserve"> &gt; 0; </w:t>
-                      </w:r>
-                      <w:proofErr w:type="spellStart"/>
-                      <w:r>
-                        <w:t>i</w:t>
-                      </w:r>
-                      <w:proofErr w:type="spellEnd"/>
-                      <w:r>
-                        <w:t>--)</w:t>
+                        <w:t xml:space="preserve">   for (int i=x.length-1; i &gt; 0; i--)</w:t>
                       </w:r>
                     </w:p>
                     <w:p>
@@ -919,15 +789,7 @@
                         <w:pStyle w:val="Code"/>
                       </w:pPr>
                       <w:r>
-                        <w:t xml:space="preserve">     if (x[</w:t>
-                      </w:r>
-                      <w:proofErr w:type="spellStart"/>
-                      <w:r>
-                        <w:t>i</w:t>
-                      </w:r>
-                      <w:proofErr w:type="spellEnd"/>
-                      <w:r>
-                        <w:t>] == y)</w:t>
+                        <w:t xml:space="preserve">     if (x[i] == y)</w:t>
                       </w:r>
                     </w:p>
                     <w:p>
@@ -943,15 +805,7 @@
                         <w:pStyle w:val="Code"/>
                       </w:pPr>
                       <w:r>
-                        <w:t xml:space="preserve">       return </w:t>
-                      </w:r>
-                      <w:proofErr w:type="spellStart"/>
-                      <w:r>
-                        <w:t>i</w:t>
-                      </w:r>
-                      <w:proofErr w:type="spellEnd"/>
-                      <w:r>
-                        <w:t>;</w:t>
+                        <w:t xml:space="preserve">       return i;</w:t>
                       </w:r>
                     </w:p>
                     <w:p>
@@ -1507,15 +1361,7 @@
                               <w:pStyle w:val="Code"/>
                             </w:pPr>
                             <w:r>
-                              <w:t xml:space="preserve"> * @throws </w:t>
-                            </w:r>
-                            <w:proofErr w:type="spellStart"/>
-                            <w:r>
-                              <w:t>NullPointerException</w:t>
-                            </w:r>
-                            <w:proofErr w:type="spellEnd"/>
-                            <w:r>
-                              <w:t xml:space="preserve"> if x is null</w:t>
+                              <w:t xml:space="preserve"> * @throws NullPointerException if x is null</w:t>
                             </w:r>
                           </w:p>
                           <w:p>
@@ -1531,15 +1377,7 @@
                               <w:pStyle w:val="Code"/>
                             </w:pPr>
                             <w:r>
-                              <w:t xml:space="preserve"> public int countPositive (</w:t>
-                            </w:r>
-                            <w:proofErr w:type="gramStart"/>
-                            <w:r>
-                              <w:t>int[</w:t>
-                            </w:r>
-                            <w:proofErr w:type="gramEnd"/>
-                            <w:r>
-                              <w:t>] x)</w:t>
+                              <w:t xml:space="preserve"> public int countPositive (int[] x)</w:t>
                             </w:r>
                           </w:p>
                           <w:p>
@@ -1563,41 +1401,7 @@
                               <w:pStyle w:val="Code"/>
                             </w:pPr>
                             <w:r>
-                              <w:t xml:space="preserve">   for (int </w:t>
-                            </w:r>
-                            <w:proofErr w:type="spellStart"/>
-                            <w:r>
-                              <w:t>i</w:t>
-                            </w:r>
-                            <w:proofErr w:type="spellEnd"/>
-                            <w:r>
-                              <w:t xml:space="preserve">=0; </w:t>
-                            </w:r>
-                            <w:proofErr w:type="spellStart"/>
-                            <w:r>
-                              <w:t>i</w:t>
-                            </w:r>
-                            <w:proofErr w:type="spellEnd"/>
-                            <w:r>
-                              <w:t xml:space="preserve"> &lt; </w:t>
-                            </w:r>
-                            <w:proofErr w:type="spellStart"/>
-                            <w:proofErr w:type="gramStart"/>
-                            <w:r>
-                              <w:t>x.length</w:t>
-                            </w:r>
-                            <w:proofErr w:type="spellEnd"/>
-                            <w:proofErr w:type="gramEnd"/>
-                            <w:r>
-                              <w:t xml:space="preserve">; </w:t>
-                            </w:r>
-                            <w:proofErr w:type="spellStart"/>
-                            <w:r>
-                              <w:t>i</w:t>
-                            </w:r>
-                            <w:proofErr w:type="spellEnd"/>
-                            <w:r>
-                              <w:t>++)</w:t>
+                              <w:t xml:space="preserve">   for (int i=0; i &lt; x.length; i++)</w:t>
                             </w:r>
                           </w:p>
                           <w:p>
@@ -1613,15 +1417,7 @@
                               <w:pStyle w:val="Code"/>
                             </w:pPr>
                             <w:r>
-                              <w:t xml:space="preserve">     if (x[</w:t>
-                            </w:r>
-                            <w:proofErr w:type="spellStart"/>
-                            <w:r>
-                              <w:t>i</w:t>
-                            </w:r>
-                            <w:proofErr w:type="spellEnd"/>
-                            <w:r>
-                              <w:t>] &gt;= 0)</w:t>
+                              <w:t xml:space="preserve">     if (x[i] &gt;= 0)</w:t>
                             </w:r>
                           </w:p>
                           <w:p>
@@ -1760,15 +1556,7 @@
                         <w:pStyle w:val="Code"/>
                       </w:pPr>
                       <w:r>
-                        <w:t xml:space="preserve"> * @throws </w:t>
-                      </w:r>
-                      <w:proofErr w:type="spellStart"/>
-                      <w:r>
-                        <w:t>NullPointerException</w:t>
-                      </w:r>
-                      <w:proofErr w:type="spellEnd"/>
-                      <w:r>
-                        <w:t xml:space="preserve"> if x is null</w:t>
+                        <w:t xml:space="preserve"> * @throws NullPointerException if x is null</w:t>
                       </w:r>
                     </w:p>
                     <w:p>
@@ -1784,15 +1572,7 @@
                         <w:pStyle w:val="Code"/>
                       </w:pPr>
                       <w:r>
-                        <w:t xml:space="preserve"> public int countPositive (</w:t>
-                      </w:r>
-                      <w:proofErr w:type="gramStart"/>
-                      <w:r>
-                        <w:t>int[</w:t>
-                      </w:r>
-                      <w:proofErr w:type="gramEnd"/>
-                      <w:r>
-                        <w:t>] x)</w:t>
+                        <w:t xml:space="preserve"> public int countPositive (int[] x)</w:t>
                       </w:r>
                     </w:p>
                     <w:p>
@@ -1816,41 +1596,7 @@
                         <w:pStyle w:val="Code"/>
                       </w:pPr>
                       <w:r>
-                        <w:t xml:space="preserve">   for (int </w:t>
-                      </w:r>
-                      <w:proofErr w:type="spellStart"/>
-                      <w:r>
-                        <w:t>i</w:t>
-                      </w:r>
-                      <w:proofErr w:type="spellEnd"/>
-                      <w:r>
-                        <w:t xml:space="preserve">=0; </w:t>
-                      </w:r>
-                      <w:proofErr w:type="spellStart"/>
-                      <w:r>
-                        <w:t>i</w:t>
-                      </w:r>
-                      <w:proofErr w:type="spellEnd"/>
-                      <w:r>
-                        <w:t xml:space="preserve"> &lt; </w:t>
-                      </w:r>
-                      <w:proofErr w:type="spellStart"/>
-                      <w:proofErr w:type="gramStart"/>
-                      <w:r>
-                        <w:t>x.length</w:t>
-                      </w:r>
-                      <w:proofErr w:type="spellEnd"/>
-                      <w:proofErr w:type="gramEnd"/>
-                      <w:r>
-                        <w:t xml:space="preserve">; </w:t>
-                      </w:r>
-                      <w:proofErr w:type="spellStart"/>
-                      <w:r>
-                        <w:t>i</w:t>
-                      </w:r>
-                      <w:proofErr w:type="spellEnd"/>
-                      <w:r>
-                        <w:t>++)</w:t>
+                        <w:t xml:space="preserve">   for (int i=0; i &lt; x.length; i++)</w:t>
                       </w:r>
                     </w:p>
                     <w:p>
@@ -1866,15 +1612,7 @@
                         <w:pStyle w:val="Code"/>
                       </w:pPr>
                       <w:r>
-                        <w:t xml:space="preserve">     if (x[</w:t>
-                      </w:r>
-                      <w:proofErr w:type="spellStart"/>
-                      <w:r>
-                        <w:t>i</w:t>
-                      </w:r>
-                      <w:proofErr w:type="spellEnd"/>
-                      <w:r>
-                        <w:t>] &gt;= 0)</w:t>
+                        <w:t xml:space="preserve">     if (x[i] &gt;= 0)</w:t>
                       </w:r>
                     </w:p>
                     <w:p>
@@ -2920,39 +2658,7 @@
           <w:rFonts w:eastAsiaTheme="minorEastAsia"/>
           <w:szCs w:val="24"/>
         </w:rPr>
-        <w:t xml:space="preserve">directly? With a </w:t>
-      </w:r>
-      <w:proofErr w:type="spellStart"/>
-      <w:r>
-        <w:rPr>
-          <w:rFonts w:eastAsiaTheme="minorEastAsia"/>
-          <w:szCs w:val="24"/>
-        </w:rPr>
-        <w:t>sidetrip</w:t>
-      </w:r>
-      <w:proofErr w:type="spellEnd"/>
-      <w:r>
-        <w:rPr>
-          <w:rFonts w:eastAsiaTheme="minorEastAsia"/>
-          <w:szCs w:val="24"/>
-        </w:rPr>
-        <w:t xml:space="preserve">? If so, write down the </w:t>
-      </w:r>
-      <w:proofErr w:type="spellStart"/>
-      <w:r>
-        <w:rPr>
-          <w:rFonts w:eastAsiaTheme="minorEastAsia"/>
-          <w:szCs w:val="24"/>
-        </w:rPr>
-        <w:t>sidetrip</w:t>
-      </w:r>
-      <w:proofErr w:type="spellEnd"/>
-      <w:r>
-        <w:rPr>
-          <w:rFonts w:eastAsiaTheme="minorEastAsia"/>
-          <w:szCs w:val="24"/>
-        </w:rPr>
-        <w:t>.</w:t>
+        <w:t>directly? With a sidetrip? If so, write down the sidetrip.</w:t>
       </w:r>
     </w:p>
     <w:p>
@@ -3621,23 +3327,7 @@
           <w:rFonts w:eastAsiaTheme="minorEastAsia"/>
           <w:szCs w:val="24"/>
         </w:rPr>
-        <w:t xml:space="preserve">the length two </w:t>
-      </w:r>
-      <w:proofErr w:type="spellStart"/>
-      <w:r>
-        <w:rPr>
-          <w:rFonts w:eastAsiaTheme="minorEastAsia"/>
-          <w:szCs w:val="24"/>
-        </w:rPr>
-        <w:t>subpaths</w:t>
-      </w:r>
-      <w:proofErr w:type="spellEnd"/>
-      <w:r>
-        <w:rPr>
-          <w:rFonts w:eastAsiaTheme="minorEastAsia"/>
-          <w:szCs w:val="24"/>
-        </w:rPr>
-        <w:t>).</w:t>
+        <w:t>the length two subpaths).</w:t>
       </w:r>
     </w:p>
     <w:p>
@@ -3755,23 +3445,7 @@
           <w:rFonts w:eastAsiaTheme="minorEastAsia"/>
           <w:szCs w:val="24"/>
         </w:rPr>
-        <w:t xml:space="preserve">prime path directly? With a </w:t>
-      </w:r>
-      <w:proofErr w:type="spellStart"/>
-      <w:r>
-        <w:rPr>
-          <w:rFonts w:eastAsiaTheme="minorEastAsia"/>
-          <w:szCs w:val="24"/>
-        </w:rPr>
-        <w:t>sidetrip</w:t>
-      </w:r>
-      <w:proofErr w:type="spellEnd"/>
-      <w:r>
-        <w:rPr>
-          <w:rFonts w:eastAsiaTheme="minorEastAsia"/>
-          <w:szCs w:val="24"/>
-        </w:rPr>
-        <w:t>?</w:t>
+        <w:t>prime path directly? With a sidetrip?</w:t>
       </w:r>
       <w:r>
         <w:rPr>
@@ -4766,21 +4440,7 @@
         <w:rPr>
           <w:szCs w:val="24"/>
         </w:rPr>
-        <w:t xml:space="preserve">. (Note: Include all </w:t>
-      </w:r>
-      <w:proofErr w:type="spellStart"/>
-      <w:r>
-        <w:rPr>
-          <w:szCs w:val="24"/>
-        </w:rPr>
-        <w:t>dupaths</w:t>
-      </w:r>
-      <w:proofErr w:type="spellEnd"/>
-      <w:r>
-        <w:rPr>
-          <w:szCs w:val="24"/>
-        </w:rPr>
-        <w:t>,</w:t>
+        <w:t>. (Note: Include all dupaths,</w:t>
       </w:r>
       <w:r>
         <w:rPr>
@@ -4792,21 +4452,7 @@
         <w:rPr>
           <w:szCs w:val="24"/>
         </w:rPr>
-        <w:t xml:space="preserve">even those that are </w:t>
-      </w:r>
-      <w:proofErr w:type="spellStart"/>
-      <w:r>
-        <w:rPr>
-          <w:szCs w:val="24"/>
-        </w:rPr>
-        <w:t>subpaths</w:t>
-      </w:r>
-      <w:proofErr w:type="spellEnd"/>
-      <w:r>
-        <w:rPr>
-          <w:szCs w:val="24"/>
-        </w:rPr>
-        <w:t xml:space="preserve"> of some other du-path).</w:t>
+        <w:t>even those that are subpaths of some other du-path).</w:t>
       </w:r>
     </w:p>
     <w:p>
@@ -4885,21 +4531,7 @@
         <w:rPr>
           <w:szCs w:val="24"/>
         </w:rPr>
-        <w:t xml:space="preserve">should consider both direct touring and </w:t>
-      </w:r>
-      <w:proofErr w:type="spellStart"/>
-      <w:r>
-        <w:rPr>
-          <w:szCs w:val="24"/>
-        </w:rPr>
-        <w:t>sidetrips</w:t>
-      </w:r>
-      <w:proofErr w:type="spellEnd"/>
-      <w:r>
-        <w:rPr>
-          <w:szCs w:val="24"/>
-        </w:rPr>
-        <w:t>.</w:t>
+        <w:t>should consider both direct touring and sidetrips.</w:t>
       </w:r>
     </w:p>
     <w:p>
@@ -6016,21 +5648,7 @@
         <w:rPr>
           <w:szCs w:val="24"/>
         </w:rPr>
-        <w:t xml:space="preserve">. (Note: Include all </w:t>
-      </w:r>
-      <w:proofErr w:type="spellStart"/>
-      <w:r>
-        <w:rPr>
-          <w:szCs w:val="24"/>
-        </w:rPr>
-        <w:t>dupaths</w:t>
-      </w:r>
-      <w:proofErr w:type="spellEnd"/>
-      <w:r>
-        <w:rPr>
-          <w:szCs w:val="24"/>
-        </w:rPr>
-        <w:t>,</w:t>
+        <w:t>. (Note: Include all dupaths,</w:t>
       </w:r>
       <w:r>
         <w:rPr>
@@ -6042,21 +5660,7 @@
         <w:rPr>
           <w:szCs w:val="24"/>
         </w:rPr>
-        <w:t xml:space="preserve">even those that are </w:t>
-      </w:r>
-      <w:proofErr w:type="spellStart"/>
-      <w:r>
-        <w:rPr>
-          <w:szCs w:val="24"/>
-        </w:rPr>
-        <w:t>subpaths</w:t>
-      </w:r>
-      <w:proofErr w:type="spellEnd"/>
-      <w:r>
-        <w:rPr>
-          <w:szCs w:val="24"/>
-        </w:rPr>
-        <w:t xml:space="preserve"> of some other du-path).</w:t>
+        <w:t>even those that are subpaths of some other du-path).</w:t>
       </w:r>
     </w:p>
     <w:p>
@@ -6111,21 +5715,7 @@
         <w:rPr>
           <w:szCs w:val="24"/>
         </w:rPr>
-        <w:t xml:space="preserve">should consider both direct touring and </w:t>
-      </w:r>
-      <w:proofErr w:type="spellStart"/>
-      <w:r>
-        <w:rPr>
-          <w:szCs w:val="24"/>
-        </w:rPr>
-        <w:t>sidetrips</w:t>
-      </w:r>
-      <w:proofErr w:type="spellEnd"/>
-      <w:r>
-        <w:rPr>
-          <w:szCs w:val="24"/>
-        </w:rPr>
-        <w:t>.</w:t>
+        <w:t>should consider both direct touring and sidetrips.</w:t>
       </w:r>
     </w:p>
     <w:p>
@@ -6380,14 +5970,12 @@
         <w:lastRenderedPageBreak/>
         <w:t>Use predicates (vii) and (</w:t>
       </w:r>
-      <w:proofErr w:type="spellStart"/>
       <w:r>
         <w:rPr>
           <w:szCs w:val="24"/>
         </w:rPr>
         <w:t>i</w:t>
       </w:r>
-      <w:proofErr w:type="spellEnd"/>
       <w:r>
         <w:rPr>
           <w:szCs w:val="24"/>
@@ -6720,7 +6308,7 @@
           <w:szCs w:val="24"/>
           <w:lang w:val="ru-RU"/>
         </w:rPr>
-        <w:t xml:space="preserve"> pairs of rows from your table that satisfy Gcencral Active Clause Coverage</w:t>
+        <w:t xml:space="preserve"> pairs of rows from your table that satisfy Gencral Active Clause Coverage</w:t>
       </w:r>
       <w:r>
         <w:rPr>
@@ -6925,15 +6513,7 @@
               <w:t xml:space="preserve">    </w:t>
             </w:r>
             <w:r>
-              <w:t xml:space="preserve">int </w:t>
-            </w:r>
-            <w:proofErr w:type="spellStart"/>
-            <w:r>
-              <w:t>minVal</w:t>
-            </w:r>
-            <w:proofErr w:type="spellEnd"/>
-            <w:r>
-              <w:t>;</w:t>
+              <w:t>int minVal;</w:t>
             </w:r>
           </w:p>
           <w:p>
@@ -6943,13 +6523,8 @@
             <w:r>
               <w:t xml:space="preserve">    </w:t>
             </w:r>
-            <w:proofErr w:type="spellStart"/>
             <w:r>
-              <w:t>minVal</w:t>
-            </w:r>
-            <w:proofErr w:type="spellEnd"/>
-            <w:r>
-              <w:t xml:space="preserve"> = A;</w:t>
+              <w:t>minVal = A;</w:t>
             </w:r>
           </w:p>
           <w:p>
@@ -6973,15 +6548,7 @@
               <w:pStyle w:val="Code"/>
             </w:pPr>
             <w:r>
-              <w:t xml:space="preserve">        </w:t>
-            </w:r>
-            <w:proofErr w:type="spellStart"/>
-            <w:r>
-              <w:t>minVal</w:t>
-            </w:r>
-            <w:proofErr w:type="spellEnd"/>
-            <w:r>
-              <w:t xml:space="preserve"> = B;</w:t>
+              <w:t xml:space="preserve">        minVal = B;</w:t>
             </w:r>
           </w:p>
           <w:p>
@@ -6997,15 +6564,7 @@
               <w:pStyle w:val="Code"/>
             </w:pPr>
             <w:r>
-              <w:t xml:space="preserve">    return (</w:t>
-            </w:r>
-            <w:proofErr w:type="spellStart"/>
-            <w:r>
-              <w:t>minVal</w:t>
-            </w:r>
-            <w:proofErr w:type="spellEnd"/>
-            <w:r>
-              <w:t>);</w:t>
+              <w:t xml:space="preserve">    return (minVal);</w:t>
             </w:r>
           </w:p>
           <w:p>
@@ -7051,15 +6610,7 @@
               <w:t xml:space="preserve">        </w:t>
             </w:r>
             <w:r>
-              <w:t xml:space="preserve">int </w:t>
-            </w:r>
-            <w:proofErr w:type="spellStart"/>
-            <w:r>
-              <w:t>minVal</w:t>
-            </w:r>
-            <w:proofErr w:type="spellEnd"/>
-            <w:r>
-              <w:t>;</w:t>
+              <w:t>int minVal;</w:t>
             </w:r>
           </w:p>
           <w:p>
@@ -7069,27 +6620,14 @@
             <w:r>
               <w:t xml:space="preserve">        </w:t>
             </w:r>
-            <w:proofErr w:type="spellStart"/>
             <w:r>
-              <w:t>minVal</w:t>
-            </w:r>
-            <w:proofErr w:type="spellEnd"/>
-            <w:r>
-              <w:t xml:space="preserve"> = A;</w:t>
+              <w:t>minVal = A;</w:t>
             </w:r>
             <w:r>
               <w:cr/>
             </w:r>
             <w:r>
-              <w:t xml:space="preserve">Δ1      </w:t>
-            </w:r>
-            <w:proofErr w:type="spellStart"/>
-            <w:r>
-              <w:t>minVal</w:t>
-            </w:r>
-            <w:proofErr w:type="spellEnd"/>
-            <w:r>
-              <w:t xml:space="preserve"> = B;</w:t>
+              <w:t>Δ1      minVal = B;</w:t>
             </w:r>
           </w:p>
           <w:p>
@@ -7105,10 +6643,7 @@
               <w:pStyle w:val="Code"/>
             </w:pPr>
             <w:r>
-              <w:t>Δ</w:t>
-            </w:r>
-            <w:r>
-              <w:t>2      if (B &gt; A)</w:t>
+              <w:t>Δ2      if (B &gt; A)</w:t>
             </w:r>
           </w:p>
           <w:p>
@@ -7116,18 +6651,7 @@
               <w:pStyle w:val="Code"/>
             </w:pPr>
             <w:r>
-              <w:t>Δ</w:t>
-            </w:r>
-            <w:r>
-              <w:t xml:space="preserve">3      if (B &lt; </w:t>
-            </w:r>
-            <w:proofErr w:type="spellStart"/>
-            <w:r>
-              <w:t>minVal</w:t>
-            </w:r>
-            <w:proofErr w:type="spellEnd"/>
-            <w:r>
-              <w:t>)</w:t>
+              <w:t>Δ3      if (B &lt; minVal)</w:t>
             </w:r>
           </w:p>
           <w:p>
@@ -7143,15 +6667,7 @@
               <w:pStyle w:val="Code"/>
             </w:pPr>
             <w:r>
-              <w:t xml:space="preserve">            </w:t>
-            </w:r>
-            <w:proofErr w:type="spellStart"/>
-            <w:r>
-              <w:t>minVal</w:t>
-            </w:r>
-            <w:proofErr w:type="spellEnd"/>
-            <w:r>
-              <w:t xml:space="preserve"> = B;</w:t>
+              <w:t xml:space="preserve">            minVal = B;</w:t>
             </w:r>
           </w:p>
           <w:p>
@@ -7159,15 +6675,7 @@
               <w:pStyle w:val="Code"/>
             </w:pPr>
             <w:r>
-              <w:t xml:space="preserve">Δ4          </w:t>
-            </w:r>
-            <w:proofErr w:type="gramStart"/>
-            <w:r>
-              <w:t>Bomb(</w:t>
-            </w:r>
-            <w:proofErr w:type="gramEnd"/>
-            <w:r>
-              <w:t>);</w:t>
+              <w:t>Δ4          Bomb();</w:t>
             </w:r>
           </w:p>
           <w:p>
@@ -7175,15 +6683,7 @@
               <w:pStyle w:val="Code"/>
             </w:pPr>
             <w:r>
-              <w:t xml:space="preserve">Δ5          </w:t>
-            </w:r>
-            <w:proofErr w:type="spellStart"/>
-            <w:r>
-              <w:t>minVal</w:t>
-            </w:r>
-            <w:proofErr w:type="spellEnd"/>
-            <w:r>
-              <w:t xml:space="preserve"> = A;</w:t>
+              <w:t>Δ5          minVal = A;</w:t>
             </w:r>
           </w:p>
           <w:p>
@@ -7191,23 +6691,7 @@
               <w:pStyle w:val="Code"/>
             </w:pPr>
             <w:r>
-              <w:t xml:space="preserve">Δ6          </w:t>
-            </w:r>
-            <w:proofErr w:type="spellStart"/>
-            <w:r>
-              <w:t>minVal</w:t>
-            </w:r>
-            <w:proofErr w:type="spellEnd"/>
-            <w:r>
-              <w:t xml:space="preserve"> = </w:t>
-            </w:r>
-            <w:proofErr w:type="spellStart"/>
-            <w:r>
-              <w:t>failOnZero</w:t>
-            </w:r>
-            <w:proofErr w:type="spellEnd"/>
-            <w:r>
-              <w:t xml:space="preserve"> (B);</w:t>
+              <w:t>Δ6          minVal = failOnZero (B);</w:t>
             </w:r>
           </w:p>
           <w:p>
@@ -7223,15 +6707,7 @@
               <w:pStyle w:val="Code"/>
             </w:pPr>
             <w:r>
-              <w:t xml:space="preserve">        return (</w:t>
-            </w:r>
-            <w:proofErr w:type="spellStart"/>
-            <w:r>
-              <w:t>minVal</w:t>
-            </w:r>
-            <w:proofErr w:type="spellEnd"/>
-            <w:r>
-              <w:t>)};</w:t>
+              <w:t xml:space="preserve">        return (minVal)};</w:t>
             </w:r>
           </w:p>
           <w:p>
@@ -9324,23 +8800,7 @@
                 <w:rFonts w:ascii="Cambria" w:eastAsiaTheme="minorHAnsi" w:hAnsi="Cambria" w:cstheme="minorBidi"/>
                 <w:lang w:val="ru-RU"/>
               </w:rPr>
-              <w:t>Methods covered (</w:t>
-            </w:r>
-            <w:proofErr w:type="spellStart"/>
-            <w:r>
-              <w:rPr>
-                <w:rFonts w:ascii="Cambria" w:eastAsiaTheme="minorHAnsi" w:hAnsi="Cambria" w:cstheme="minorBidi"/>
-                <w:lang w:val="ru-RU"/>
-              </w:rPr>
-              <w:t>cov</w:t>
-            </w:r>
-            <w:proofErr w:type="spellEnd"/>
-            <w:r>
-              <w:rPr>
-                <w:rFonts w:ascii="Cambria" w:eastAsiaTheme="minorHAnsi" w:hAnsi="Cambria" w:cstheme="minorBidi"/>
-                <w:lang w:val="ru-RU"/>
-              </w:rPr>
-              <w:t>(t))</w:t>
+              <w:t>Methods covered (cov(t))</w:t>
             </w:r>
           </w:p>
         </w:tc>
@@ -9365,23 +8825,7 @@
                 <w:rFonts w:ascii="Cambria" w:eastAsiaTheme="minorHAnsi" w:hAnsi="Cambria" w:cstheme="minorBidi"/>
                 <w:lang w:val="ru-RU"/>
               </w:rPr>
-              <w:t>|</w:t>
-            </w:r>
-            <w:proofErr w:type="spellStart"/>
-            <w:r>
-              <w:rPr>
-                <w:rFonts w:ascii="Cambria" w:eastAsiaTheme="minorHAnsi" w:hAnsi="Cambria" w:cstheme="minorBidi"/>
-                <w:lang w:val="ru-RU"/>
-              </w:rPr>
-              <w:t>cov</w:t>
-            </w:r>
-            <w:proofErr w:type="spellEnd"/>
-            <w:r>
-              <w:rPr>
-                <w:rFonts w:ascii="Cambria" w:eastAsiaTheme="minorHAnsi" w:hAnsi="Cambria" w:cstheme="minorBidi"/>
-                <w:lang w:val="ru-RU"/>
-              </w:rPr>
-              <w:t xml:space="preserve">(t)| </w:t>
+              <w:t xml:space="preserve">|cov(t)| </w:t>
             </w:r>
           </w:p>
         </w:tc>
@@ -14501,6 +13945,7 @@
   <w:style w:type="character" w:default="1" w:styleId="DefaultParagraphFont">
     <w:name w:val="Default Paragraph Font"/>
     <w:uiPriority w:val="1"/>
+    <w:semiHidden/>
     <w:unhideWhenUsed/>
   </w:style>
   <w:style w:type="table" w:default="1" w:styleId="TableNormal">

</xml_diff>